<commit_message>
Programma van eisen geupdate
</commit_message>
<xml_diff>
--- a/Doc/AO - SPL's/200108 BR Sjabloon Programma van eisen.docx
+++ b/Doc/AO - SPL's/200108 BR Sjabloon Programma van eisen.docx
@@ -1,6 +1,6 @@
 
 <file path=word/document.xml><?xml version="1.0" encoding="utf-8"?>
-<w:document xmlns:wpc="http://schemas.microsoft.com/office/word/2010/wordprocessingCanvas" xmlns:cx="http://schemas.microsoft.com/office/drawing/2014/chartex" xmlns:cx1="http://schemas.microsoft.com/office/drawing/2015/9/8/chartex" xmlns:mc="http://schemas.openxmlformats.org/markup-compatibility/2006" xmlns:o="urn:schemas-microsoft-com:office:office" xmlns:r="http://schemas.openxmlformats.org/officeDocument/2006/relationships" xmlns:m="http://schemas.openxmlformats.org/officeDocument/2006/math" xmlns:v="urn:schemas-microsoft-com:vml" xmlns:wp14="http://schemas.microsoft.com/office/word/2010/wordprocessingDrawing" xmlns:wp="http://schemas.openxmlformats.org/drawingml/2006/wordprocessingDrawing" xmlns:w10="urn:schemas-microsoft-com:office:word" xmlns:w="http://schemas.openxmlformats.org/wordprocessingml/2006/main" xmlns:w14="http://schemas.microsoft.com/office/word/2010/wordml" xmlns:w15="http://schemas.microsoft.com/office/word/2012/wordml" xmlns:w16se="http://schemas.microsoft.com/office/word/2015/wordml/symex" xmlns:wpg="http://schemas.microsoft.com/office/word/2010/wordprocessingGroup" xmlns:wpi="http://schemas.microsoft.com/office/word/2010/wordprocessingInk" xmlns:wne="http://schemas.microsoft.com/office/word/2006/wordml" xmlns:wps="http://schemas.microsoft.com/office/word/2010/wordprocessingShape" mc:Ignorable="w14 w15 w16se wp14">
+<w:document xmlns:wpc="http://schemas.microsoft.com/office/word/2010/wordprocessingCanvas" xmlns:cx="http://schemas.microsoft.com/office/drawing/2014/chartex" xmlns:cx1="http://schemas.microsoft.com/office/drawing/2015/9/8/chartex" xmlns:cx2="http://schemas.microsoft.com/office/drawing/2015/10/21/chartex" xmlns:cx3="http://schemas.microsoft.com/office/drawing/2016/5/9/chartex" xmlns:cx4="http://schemas.microsoft.com/office/drawing/2016/5/10/chartex" xmlns:cx5="http://schemas.microsoft.com/office/drawing/2016/5/11/chartex" xmlns:cx6="http://schemas.microsoft.com/office/drawing/2016/5/12/chartex" xmlns:cx7="http://schemas.microsoft.com/office/drawing/2016/5/13/chartex" xmlns:cx8="http://schemas.microsoft.com/office/drawing/2016/5/14/chartex" xmlns:mc="http://schemas.openxmlformats.org/markup-compatibility/2006" xmlns:aink="http://schemas.microsoft.com/office/drawing/2016/ink" xmlns:am3d="http://schemas.microsoft.com/office/drawing/2017/model3d" xmlns:o="urn:schemas-microsoft-com:office:office" xmlns:r="http://schemas.openxmlformats.org/officeDocument/2006/relationships" xmlns:m="http://schemas.openxmlformats.org/officeDocument/2006/math" xmlns:v="urn:schemas-microsoft-com:vml" xmlns:wp14="http://schemas.microsoft.com/office/word/2010/wordprocessingDrawing" xmlns:wp="http://schemas.openxmlformats.org/drawingml/2006/wordprocessingDrawing" xmlns:w10="urn:schemas-microsoft-com:office:word" xmlns:w="http://schemas.openxmlformats.org/wordprocessingml/2006/main" xmlns:w14="http://schemas.microsoft.com/office/word/2010/wordml" xmlns:w15="http://schemas.microsoft.com/office/word/2012/wordml" xmlns:w16cex="http://schemas.microsoft.com/office/word/2018/wordml/cex" xmlns:w16cid="http://schemas.microsoft.com/office/word/2016/wordml/cid" xmlns:w16="http://schemas.microsoft.com/office/word/2018/wordml" xmlns:w16sdtdh="http://schemas.microsoft.com/office/word/2020/wordml/sdtdatahash" xmlns:w16se="http://schemas.microsoft.com/office/word/2015/wordml/symex" xmlns:wpg="http://schemas.microsoft.com/office/word/2010/wordprocessingGroup" xmlns:wpi="http://schemas.microsoft.com/office/word/2010/wordprocessingInk" xmlns:wne="http://schemas.microsoft.com/office/word/2006/wordml" xmlns:wps="http://schemas.microsoft.com/office/word/2010/wordprocessingShape" mc:Ignorable="w14 w15 w16se w16cid w16 w16cex w16sdtdh wp14">
   <w:body>
     <w:p>
       <w:pPr>
@@ -257,13 +257,13 @@
       <w:pPr>
         <w:pStyle w:val="Kop1"/>
       </w:pPr>
-      <w:bookmarkStart w:id="2" w:name="_Hlk525635346"/>
-      <w:bookmarkStart w:id="3" w:name="_Toc29370310"/>
+      <w:bookmarkStart w:id="2" w:name="_Toc29370310"/>
+      <w:bookmarkStart w:id="3" w:name="_Hlk525635346"/>
       <w:r>
         <w:lastRenderedPageBreak/>
         <w:t>Versiebeheer</w:t>
       </w:r>
-      <w:bookmarkEnd w:id="3"/>
+      <w:bookmarkEnd w:id="2"/>
     </w:p>
     <w:p>
       <w:pPr>
@@ -372,7 +372,7 @@
               <w:rPr>
                 <w:b w:val="0"/>
               </w:rPr>
-              <w:t>yyyy-mm-dd</w:t>
+              <w:t>2022-03-30</w:t>
             </w:r>
           </w:p>
         </w:tc>
@@ -387,7 +387,7 @@
               <w:cnfStyle w:val="000000100000" w:firstRow="0" w:lastRow="0" w:firstColumn="0" w:lastColumn="0" w:oddVBand="0" w:evenVBand="0" w:oddHBand="1" w:evenHBand="0" w:firstRowFirstColumn="0" w:firstRowLastColumn="0" w:lastRowFirstColumn="0" w:lastRowLastColumn="0"/>
             </w:pPr>
             <w:r>
-              <w:t>x.x</w:t>
+              <w:t>1.0</w:t>
             </w:r>
           </w:p>
         </w:tc>
@@ -400,6 +400,9 @@
               <w:pStyle w:val="Geenafstand"/>
               <w:cnfStyle w:val="000000100000" w:firstRow="0" w:lastRow="0" w:firstColumn="0" w:lastColumn="0" w:oddVBand="0" w:evenVBand="0" w:oddHBand="1" w:evenHBand="0" w:firstRowFirstColumn="0" w:firstRowLastColumn="0" w:lastRowFirstColumn="0" w:lastRowLastColumn="0"/>
             </w:pPr>
+            <w:r>
+              <w:t>Ricardo</w:t>
+            </w:r>
           </w:p>
         </w:tc>
         <w:tc>
@@ -411,6 +414,9 @@
               <w:pStyle w:val="Geenafstand"/>
               <w:cnfStyle w:val="000000100000" w:firstRow="0" w:lastRow="0" w:firstColumn="0" w:lastColumn="0" w:oddVBand="0" w:evenVBand="0" w:oddHBand="1" w:evenHBand="0" w:firstRowFirstColumn="0" w:firstRowLastColumn="0" w:lastRowFirstColumn="0" w:lastRowLastColumn="0"/>
             </w:pPr>
+            <w:r>
+              <w:t>Aangemaakt.</w:t>
+            </w:r>
           </w:p>
         </w:tc>
       </w:tr>
@@ -570,7 +576,7 @@
           </w:p>
         </w:tc>
       </w:tr>
-      <w:bookmarkEnd w:id="2"/>
+      <w:bookmarkEnd w:id="3"/>
     </w:tbl>
     <w:p>
       <w:pPr>
@@ -596,8 +602,6 @@
         <w:pStyle w:val="Geenafstand"/>
       </w:pPr>
     </w:p>
-    <w:bookmarkStart w:id="4" w:name="_GoBack"/>
-    <w:bookmarkEnd w:id="4"/>
     <w:p>
       <w:pPr>
         <w:pStyle w:val="Inhopg1"/>
@@ -1333,83 +1337,69 @@
       <w:pPr>
         <w:pStyle w:val="Kop1"/>
       </w:pPr>
-      <w:bookmarkStart w:id="5" w:name="_Toc29370311"/>
+      <w:bookmarkStart w:id="4" w:name="_Toc29370311"/>
       <w:r>
         <w:lastRenderedPageBreak/>
         <w:t>Inleiding</w:t>
+      </w:r>
+      <w:bookmarkEnd w:id="4"/>
+    </w:p>
+    <w:p>
+      <w:pPr>
+        <w:pStyle w:val="Kop2"/>
+      </w:pPr>
+      <w:bookmarkStart w:id="5" w:name="_Toc29370312"/>
+      <w:r>
+        <w:t xml:space="preserve">Over </w:t>
+      </w:r>
+      <w:r>
+        <w:t xml:space="preserve">dit </w:t>
+      </w:r>
+      <w:r>
+        <w:t>document</w:t>
       </w:r>
       <w:bookmarkEnd w:id="5"/>
     </w:p>
     <w:p>
+      <w:r>
+        <w:t xml:space="preserve">Dit document </w:t>
+      </w:r>
+      <w:r>
+        <w:t>bevat</w:t>
+      </w:r>
+      <w:r>
+        <w:t xml:space="preserve"> de informatiebehoefte van de opdrachtgever</w:t>
+      </w:r>
+      <w:r>
+        <w:t>.</w:t>
+      </w:r>
+      <w:r>
+        <w:t xml:space="preserve"> </w:t>
+      </w:r>
+      <w:r>
+        <w:t xml:space="preserve">Daarnaast zal dit document op een heldere manier, via de MoSCoW methodiek, de wensen </w:t>
+      </w:r>
+      <w:r>
+        <w:t xml:space="preserve">en </w:t>
+      </w:r>
+      <w:r>
+        <w:t>eisen van de opdrachtgever beschrijven en deze prioriteren.</w:t>
+      </w:r>
+    </w:p>
+    <w:p>
       <w:pPr>
         <w:pStyle w:val="Kop2"/>
       </w:pPr>
-      <w:bookmarkStart w:id="6" w:name="_Toc29370312"/>
-      <w:r>
-        <w:t xml:space="preserve">Over </w:t>
-      </w:r>
-      <w:r>
-        <w:t xml:space="preserve">dit </w:t>
-      </w:r>
-      <w:r>
-        <w:t>document</w:t>
+      <w:bookmarkStart w:id="6" w:name="_Toc29370313"/>
+      <w:r>
+        <w:t>Over het project en de opdrachtgever</w:t>
       </w:r>
       <w:bookmarkEnd w:id="6"/>
     </w:p>
     <w:p>
       <w:r>
-        <w:t xml:space="preserve">Dit document </w:t>
-      </w:r>
-      <w:r>
-        <w:t>bevat</w:t>
-      </w:r>
-      <w:r>
-        <w:t xml:space="preserve"> de informatiebehoefte van de opdrachtgever</w:t>
-      </w:r>
-      <w:r>
-        <w:t>.</w:t>
-      </w:r>
-      <w:r>
-        <w:t xml:space="preserve"> </w:t>
-      </w:r>
-      <w:r>
-        <w:t xml:space="preserve">Daarnaast zal dit document op een heldere manier, via de MoSCoW methodiek, de wensen </w:t>
-      </w:r>
-      <w:r>
-        <w:t xml:space="preserve">en </w:t>
-      </w:r>
-      <w:r>
-        <w:t>eisen van de opdrachtgever beschrijven en deze prioriteren.</w:t>
-      </w:r>
-    </w:p>
-    <w:p>
-      <w:pPr>
-        <w:pStyle w:val="Kop2"/>
-      </w:pPr>
-      <w:bookmarkStart w:id="7" w:name="_Toc29370313"/>
-      <w:r>
-        <w:t>Over het project en de opdrachtgever</w:t>
-      </w:r>
-      <w:bookmarkEnd w:id="7"/>
-    </w:p>
-    <w:p>
-      <w:pPr>
-        <w:pStyle w:val="SPLinfo"/>
-      </w:pPr>
-      <w:bookmarkStart w:id="8" w:name="_Hlk20573115"/>
-      <w:r>
-        <w:t>In deze paragraaf wordt</w:t>
-      </w:r>
-      <w:r>
-        <w:t xml:space="preserve"> kort beschreven: de contactpersoon van het bedrijf of organisatie waarvoor de opdracht wordt uitgevoerd, een omschrijving van het bedrijf of organisatie waarvoor het project wordt uitgevoerd, het probleem en de manier waarop de opdrachtgever het probleem </w:t>
-      </w:r>
-      <w:r>
-        <w:t>wil o</w:t>
-      </w:r>
-      <w:r>
-        <w:t>plossen.</w:t>
-      </w:r>
-      <w:bookmarkEnd w:id="8"/>
+        <w:t>Het contactpersoon van het bedrijf zal P. Nocker zijn, het bedrijf verkoopt bbq en wil graag ook bbq verhuren via de nieuwe website. Dit zal maakt het mogelijk dat klanten bbq kunnen uitproberen voor dat ze gekocht worden.</w:t>
+      </w:r>
     </w:p>
     <w:p>
       <w:pPr>
@@ -1418,21 +1408,21 @@
           <w:tab w:val="right" w:pos="9072"/>
         </w:tabs>
       </w:pPr>
-      <w:bookmarkStart w:id="9" w:name="_Toc29370314"/>
+      <w:bookmarkStart w:id="7" w:name="_Toc29370314"/>
       <w:r>
         <w:t>Behoeftebeschrijving opdrachtgever</w:t>
       </w:r>
-      <w:bookmarkEnd w:id="9"/>
+      <w:bookmarkEnd w:id="7"/>
     </w:p>
     <w:p>
       <w:pPr>
         <w:pStyle w:val="Kop2"/>
       </w:pPr>
-      <w:bookmarkStart w:id="10" w:name="_Toc29370315"/>
+      <w:bookmarkStart w:id="8" w:name="_Toc29370315"/>
       <w:r>
         <w:t>Informatiebronnen</w:t>
       </w:r>
-      <w:bookmarkEnd w:id="10"/>
+      <w:bookmarkEnd w:id="8"/>
     </w:p>
     <w:p>
       <w:pPr>
@@ -1467,11 +1457,11 @@
       <w:pPr>
         <w:pStyle w:val="Kop2"/>
       </w:pPr>
-      <w:bookmarkStart w:id="11" w:name="_Toc29370316"/>
+      <w:bookmarkStart w:id="9" w:name="_Toc29370316"/>
       <w:r>
         <w:t>Eisen en wensen (MoSCoW)</w:t>
       </w:r>
-      <w:bookmarkEnd w:id="11"/>
+      <w:bookmarkEnd w:id="9"/>
       <w:r>
         <w:t xml:space="preserve"> </w:t>
       </w:r>
@@ -1673,6 +1663,107 @@
               <w:t>Must have</w:t>
             </w:r>
           </w:p>
+        </w:tc>
+      </w:tr>
+      <w:tr>
+        <w:trPr>
+          <w:cnfStyle w:val="000000100000" w:firstRow="0" w:lastRow="0" w:firstColumn="0" w:lastColumn="0" w:oddVBand="0" w:evenVBand="0" w:oddHBand="1" w:evenHBand="0" w:firstRowFirstColumn="0" w:firstRowLastColumn="0" w:lastRowFirstColumn="0" w:lastRowLastColumn="0"/>
+        </w:trPr>
+        <w:tc>
+          <w:tcPr>
+            <w:tcW w:w="9062" w:type="dxa"/>
+          </w:tcPr>
+          <w:p>
+            <w:r>
+              <w:t>Formulier invullen voor dat de klant iets wil huren.</w:t>
+            </w:r>
+          </w:p>
+        </w:tc>
+      </w:tr>
+      <w:tr>
+        <w:trPr>
+          <w:cnfStyle w:val="000000010000" w:firstRow="0" w:lastRow="0" w:firstColumn="0" w:lastColumn="0" w:oddVBand="0" w:evenVBand="0" w:oddHBand="0" w:evenHBand="1" w:firstRowFirstColumn="0" w:firstRowLastColumn="0" w:lastRowFirstColumn="0" w:lastRowLastColumn="0"/>
+        </w:trPr>
+        <w:tc>
+          <w:tcPr>
+            <w:tcW w:w="9062" w:type="dxa"/>
+          </w:tcPr>
+          <w:p>
+            <w:r>
+              <w:t xml:space="preserve">Drie </w:t>
+            </w:r>
+            <w:r>
+              <w:t>categorie</w:t>
+            </w:r>
+            <w:r>
+              <w:t xml:space="preserve"> en per categorie hebben we drie bbq dus in totaal 9</w:t>
+            </w:r>
+            <w:r>
+              <w:rPr>
+                <w:vertAlign w:val="superscript"/>
+              </w:rPr>
+              <w:t>e</w:t>
+            </w:r>
+            <w:r>
+              <w:t>.</w:t>
+            </w:r>
+          </w:p>
+        </w:tc>
+      </w:tr>
+      <w:tr>
+        <w:trPr>
+          <w:cnfStyle w:val="000000100000" w:firstRow="0" w:lastRow="0" w:firstColumn="0" w:lastColumn="0" w:oddVBand="0" w:evenVBand="0" w:oddHBand="1" w:evenHBand="0" w:firstRowFirstColumn="0" w:firstRowLastColumn="0" w:lastRowFirstColumn="0" w:lastRowLastColumn="0"/>
+        </w:trPr>
+        <w:tc>
+          <w:tcPr>
+            <w:tcW w:w="9062" w:type="dxa"/>
+          </w:tcPr>
+          <w:p>
+            <w:r>
+              <w:t>Er moeten conformatie mails verstuurd worden.</w:t>
+            </w:r>
+          </w:p>
+        </w:tc>
+      </w:tr>
+      <w:tr>
+        <w:trPr>
+          <w:cnfStyle w:val="000000010000" w:firstRow="0" w:lastRow="0" w:firstColumn="0" w:lastColumn="0" w:oddVBand="0" w:evenVBand="0" w:oddHBand="0" w:evenHBand="1" w:firstRowFirstColumn="0" w:firstRowLastColumn="0" w:lastRowFirstColumn="0" w:lastRowLastColumn="0"/>
+        </w:trPr>
+        <w:tc>
+          <w:tcPr>
+            <w:tcW w:w="9062" w:type="dxa"/>
+          </w:tcPr>
+          <w:p>
+            <w:r>
+              <w:t>De klant moet 15 euro betallen voor het bezorgen.</w:t>
+            </w:r>
+          </w:p>
+        </w:tc>
+      </w:tr>
+      <w:tr>
+        <w:trPr>
+          <w:cnfStyle w:val="000000100000" w:firstRow="0" w:lastRow="0" w:firstColumn="0" w:lastColumn="0" w:oddVBand="0" w:evenVBand="0" w:oddHBand="1" w:evenHBand="0" w:firstRowFirstColumn="0" w:firstRowLastColumn="0" w:lastRowFirstColumn="0" w:lastRowLastColumn="0"/>
+        </w:trPr>
+        <w:tc>
+          <w:tcPr>
+            <w:tcW w:w="9062" w:type="dxa"/>
+          </w:tcPr>
+          <w:p>
+            <w:r>
+              <w:t>Database; aanvraag formulier: id, naam, adress, email, telefoom, ophalen, huurperiod, dagen, prijs, opmerkingen</w:t>
+            </w:r>
+          </w:p>
+        </w:tc>
+      </w:tr>
+      <w:tr>
+        <w:trPr>
+          <w:cnfStyle w:val="000000010000" w:firstRow="0" w:lastRow="0" w:firstColumn="0" w:lastColumn="0" w:oddVBand="0" w:evenVBand="0" w:oddHBand="0" w:evenHBand="1" w:firstRowFirstColumn="0" w:firstRowLastColumn="0" w:lastRowFirstColumn="0" w:lastRowLastColumn="0"/>
+        </w:trPr>
+        <w:tc>
+          <w:tcPr>
+            <w:tcW w:w="9062" w:type="dxa"/>
+          </w:tcPr>
+          <w:p/>
         </w:tc>
       </w:tr>
       <w:tr>
@@ -1739,7 +1830,14 @@
           <w:tcPr>
             <w:tcW w:w="9062" w:type="dxa"/>
           </w:tcPr>
-          <w:p/>
+          <w:p>
+            <w:r>
+              <w:t>Front-end begin pagina foto met versch</w:t>
+            </w:r>
+            <w:r>
+              <w:t>illende bbq we hebben.</w:t>
+            </w:r>
+          </w:p>
         </w:tc>
       </w:tr>
       <w:tr>
@@ -1838,7 +1936,6 @@
               <w:rPr>
                 <w:b w:val="0"/>
               </w:rPr>
-              <w:lastRenderedPageBreak/>
               <w:t>Won’t have (now)</w:t>
             </w:r>
           </w:p>
@@ -1852,7 +1949,11 @@
           <w:tcPr>
             <w:tcW w:w="9062" w:type="dxa"/>
           </w:tcPr>
-          <w:p/>
+          <w:p>
+            <w:r>
+              <w:t>Uitgebreiden front-end pagina voor de klant de website moet bbq kunnen verhuren, niet meer niet minder.</w:t>
+            </w:r>
+          </w:p>
         </w:tc>
       </w:tr>
       <w:tr>
@@ -1863,7 +1964,14 @@
           <w:tcPr>
             <w:tcW w:w="9062" w:type="dxa"/>
           </w:tcPr>
-          <w:p/>
+          <w:p>
+            <w:r>
+              <w:t>Geen betallings mogelijkheden</w:t>
+            </w:r>
+            <w:r>
+              <w:t>, product moet opgehaald worden tussen 10 en 19.</w:t>
+            </w:r>
+          </w:p>
         </w:tc>
       </w:tr>
     </w:tbl>
@@ -1872,7 +1980,7 @@
       <w:pPr>
         <w:pStyle w:val="Kop2"/>
       </w:pPr>
-      <w:bookmarkStart w:id="12" w:name="_Toc29370317"/>
+      <w:bookmarkStart w:id="10" w:name="_Toc29370317"/>
       <w:r>
         <w:t xml:space="preserve">Impact voor de </w:t>
       </w:r>
@@ -1882,7 +1990,7 @@
       <w:r>
         <w:t>en binnen de organisatie van de opdrachtgever</w:t>
       </w:r>
-      <w:bookmarkEnd w:id="12"/>
+      <w:bookmarkEnd w:id="10"/>
     </w:p>
     <w:p>
       <w:pPr>
@@ -1896,11 +2004,11 @@
       <w:pPr>
         <w:pStyle w:val="Kop2"/>
       </w:pPr>
-      <w:bookmarkStart w:id="13" w:name="_Toc29370318"/>
+      <w:bookmarkStart w:id="11" w:name="_Toc29370318"/>
       <w:r>
         <w:t>Advies over te realiseren oplossing</w:t>
       </w:r>
-      <w:bookmarkEnd w:id="13"/>
+      <w:bookmarkEnd w:id="11"/>
     </w:p>
     <w:p>
       <w:pPr>
@@ -1920,11 +2028,11 @@
       <w:pPr>
         <w:pStyle w:val="Kop1"/>
       </w:pPr>
-      <w:bookmarkStart w:id="14" w:name="_Toc29370319"/>
+      <w:bookmarkStart w:id="12" w:name="_Toc29370319"/>
       <w:r>
         <w:t>Akkoord opdrachtgever</w:t>
       </w:r>
-      <w:bookmarkEnd w:id="14"/>
+      <w:bookmarkEnd w:id="12"/>
     </w:p>
     <w:p>
       <w:pPr>
@@ -2047,7 +2155,7 @@
 </file>
 
 <file path=word/endnotes.xml><?xml version="1.0" encoding="utf-8"?>
-<w:endnotes xmlns:wpc="http://schemas.microsoft.com/office/word/2010/wordprocessingCanvas" xmlns:cx="http://schemas.microsoft.com/office/drawing/2014/chartex" xmlns:cx1="http://schemas.microsoft.com/office/drawing/2015/9/8/chartex" xmlns:mc="http://schemas.openxmlformats.org/markup-compatibility/2006" xmlns:o="urn:schemas-microsoft-com:office:office" xmlns:r="http://schemas.openxmlformats.org/officeDocument/2006/relationships" xmlns:m="http://schemas.openxmlformats.org/officeDocument/2006/math" xmlns:v="urn:schemas-microsoft-com:vml" xmlns:wp14="http://schemas.microsoft.com/office/word/2010/wordprocessingDrawing" xmlns:wp="http://schemas.openxmlformats.org/drawingml/2006/wordprocessingDrawing" xmlns:w10="urn:schemas-microsoft-com:office:word" xmlns:w="http://schemas.openxmlformats.org/wordprocessingml/2006/main" xmlns:w14="http://schemas.microsoft.com/office/word/2010/wordml" xmlns:w15="http://schemas.microsoft.com/office/word/2012/wordml" xmlns:w16se="http://schemas.microsoft.com/office/word/2015/wordml/symex" xmlns:wpg="http://schemas.microsoft.com/office/word/2010/wordprocessingGroup" xmlns:wpi="http://schemas.microsoft.com/office/word/2010/wordprocessingInk" xmlns:wne="http://schemas.microsoft.com/office/word/2006/wordml" xmlns:wps="http://schemas.microsoft.com/office/word/2010/wordprocessingShape" mc:Ignorable="w14 w15 w16se wp14">
+<w:endnotes xmlns:wpc="http://schemas.microsoft.com/office/word/2010/wordprocessingCanvas" xmlns:cx="http://schemas.microsoft.com/office/drawing/2014/chartex" xmlns:cx1="http://schemas.microsoft.com/office/drawing/2015/9/8/chartex" xmlns:cx2="http://schemas.microsoft.com/office/drawing/2015/10/21/chartex" xmlns:cx3="http://schemas.microsoft.com/office/drawing/2016/5/9/chartex" xmlns:cx4="http://schemas.microsoft.com/office/drawing/2016/5/10/chartex" xmlns:cx5="http://schemas.microsoft.com/office/drawing/2016/5/11/chartex" xmlns:cx6="http://schemas.microsoft.com/office/drawing/2016/5/12/chartex" xmlns:cx7="http://schemas.microsoft.com/office/drawing/2016/5/13/chartex" xmlns:cx8="http://schemas.microsoft.com/office/drawing/2016/5/14/chartex" xmlns:mc="http://schemas.openxmlformats.org/markup-compatibility/2006" xmlns:aink="http://schemas.microsoft.com/office/drawing/2016/ink" xmlns:am3d="http://schemas.microsoft.com/office/drawing/2017/model3d" xmlns:o="urn:schemas-microsoft-com:office:office" xmlns:r="http://schemas.openxmlformats.org/officeDocument/2006/relationships" xmlns:m="http://schemas.openxmlformats.org/officeDocument/2006/math" xmlns:v="urn:schemas-microsoft-com:vml" xmlns:wp14="http://schemas.microsoft.com/office/word/2010/wordprocessingDrawing" xmlns:wp="http://schemas.openxmlformats.org/drawingml/2006/wordprocessingDrawing" xmlns:w10="urn:schemas-microsoft-com:office:word" xmlns:w="http://schemas.openxmlformats.org/wordprocessingml/2006/main" xmlns:w14="http://schemas.microsoft.com/office/word/2010/wordml" xmlns:w15="http://schemas.microsoft.com/office/word/2012/wordml" xmlns:w16cex="http://schemas.microsoft.com/office/word/2018/wordml/cex" xmlns:w16cid="http://schemas.microsoft.com/office/word/2016/wordml/cid" xmlns:w16="http://schemas.microsoft.com/office/word/2018/wordml" xmlns:w16sdtdh="http://schemas.microsoft.com/office/word/2020/wordml/sdtdatahash" xmlns:w16se="http://schemas.microsoft.com/office/word/2015/wordml/symex" xmlns:wpg="http://schemas.microsoft.com/office/word/2010/wordprocessingGroup" xmlns:wpi="http://schemas.microsoft.com/office/word/2010/wordprocessingInk" xmlns:wne="http://schemas.microsoft.com/office/word/2006/wordml" xmlns:wps="http://schemas.microsoft.com/office/word/2010/wordprocessingShape" mc:Ignorable="w14 w15 w16se w16cid w16 w16cex w16sdtdh wp14">
   <w:endnote w:type="separator" w:id="-1">
     <w:p>
       <w:pPr>
@@ -2072,7 +2180,7 @@
 </file>
 
 <file path=word/footer1.xml><?xml version="1.0" encoding="utf-8"?>
-<w:ftr xmlns:wpc="http://schemas.microsoft.com/office/word/2010/wordprocessingCanvas" xmlns:cx="http://schemas.microsoft.com/office/drawing/2014/chartex" xmlns:cx1="http://schemas.microsoft.com/office/drawing/2015/9/8/chartex" xmlns:mc="http://schemas.openxmlformats.org/markup-compatibility/2006" xmlns:o="urn:schemas-microsoft-com:office:office" xmlns:r="http://schemas.openxmlformats.org/officeDocument/2006/relationships" xmlns:m="http://schemas.openxmlformats.org/officeDocument/2006/math" xmlns:v="urn:schemas-microsoft-com:vml" xmlns:wp14="http://schemas.microsoft.com/office/word/2010/wordprocessingDrawing" xmlns:wp="http://schemas.openxmlformats.org/drawingml/2006/wordprocessingDrawing" xmlns:w10="urn:schemas-microsoft-com:office:word" xmlns:w="http://schemas.openxmlformats.org/wordprocessingml/2006/main" xmlns:w14="http://schemas.microsoft.com/office/word/2010/wordml" xmlns:w15="http://schemas.microsoft.com/office/word/2012/wordml" xmlns:w16se="http://schemas.microsoft.com/office/word/2015/wordml/symex" xmlns:wpg="http://schemas.microsoft.com/office/word/2010/wordprocessingGroup" xmlns:wpi="http://schemas.microsoft.com/office/word/2010/wordprocessingInk" xmlns:wne="http://schemas.microsoft.com/office/word/2006/wordml" xmlns:wps="http://schemas.microsoft.com/office/word/2010/wordprocessingShape" mc:Ignorable="w14 w15 w16se wp14">
+<w:ftr xmlns:wpc="http://schemas.microsoft.com/office/word/2010/wordprocessingCanvas" xmlns:cx="http://schemas.microsoft.com/office/drawing/2014/chartex" xmlns:cx1="http://schemas.microsoft.com/office/drawing/2015/9/8/chartex" xmlns:cx2="http://schemas.microsoft.com/office/drawing/2015/10/21/chartex" xmlns:cx3="http://schemas.microsoft.com/office/drawing/2016/5/9/chartex" xmlns:cx4="http://schemas.microsoft.com/office/drawing/2016/5/10/chartex" xmlns:cx5="http://schemas.microsoft.com/office/drawing/2016/5/11/chartex" xmlns:cx6="http://schemas.microsoft.com/office/drawing/2016/5/12/chartex" xmlns:cx7="http://schemas.microsoft.com/office/drawing/2016/5/13/chartex" xmlns:cx8="http://schemas.microsoft.com/office/drawing/2016/5/14/chartex" xmlns:mc="http://schemas.openxmlformats.org/markup-compatibility/2006" xmlns:aink="http://schemas.microsoft.com/office/drawing/2016/ink" xmlns:am3d="http://schemas.microsoft.com/office/drawing/2017/model3d" xmlns:o="urn:schemas-microsoft-com:office:office" xmlns:r="http://schemas.openxmlformats.org/officeDocument/2006/relationships" xmlns:m="http://schemas.openxmlformats.org/officeDocument/2006/math" xmlns:v="urn:schemas-microsoft-com:vml" xmlns:wp14="http://schemas.microsoft.com/office/word/2010/wordprocessingDrawing" xmlns:wp="http://schemas.openxmlformats.org/drawingml/2006/wordprocessingDrawing" xmlns:w10="urn:schemas-microsoft-com:office:word" xmlns:w="http://schemas.openxmlformats.org/wordprocessingml/2006/main" xmlns:w14="http://schemas.microsoft.com/office/word/2010/wordml" xmlns:w15="http://schemas.microsoft.com/office/word/2012/wordml" xmlns:w16cex="http://schemas.microsoft.com/office/word/2018/wordml/cex" xmlns:w16cid="http://schemas.microsoft.com/office/word/2016/wordml/cid" xmlns:w16="http://schemas.microsoft.com/office/word/2018/wordml" xmlns:w16sdtdh="http://schemas.microsoft.com/office/word/2020/wordml/sdtdatahash" xmlns:w16se="http://schemas.microsoft.com/office/word/2015/wordml/symex" xmlns:wpg="http://schemas.microsoft.com/office/word/2010/wordprocessingGroup" xmlns:wpi="http://schemas.microsoft.com/office/word/2010/wordprocessingInk" xmlns:wne="http://schemas.microsoft.com/office/word/2006/wordml" xmlns:wps="http://schemas.microsoft.com/office/word/2010/wordprocessingShape" mc:Ignorable="w14 w15 w16se w16cid w16 w16cex w16sdtdh wp14">
   <w:p>
     <w:pPr>
       <w:pStyle w:val="Voettekst"/>
@@ -2564,7 +2672,7 @@
 </file>
 
 <file path=word/footer2.xml><?xml version="1.0" encoding="utf-8"?>
-<w:ftr xmlns:wpc="http://schemas.microsoft.com/office/word/2010/wordprocessingCanvas" xmlns:cx="http://schemas.microsoft.com/office/drawing/2014/chartex" xmlns:cx1="http://schemas.microsoft.com/office/drawing/2015/9/8/chartex" xmlns:mc="http://schemas.openxmlformats.org/markup-compatibility/2006" xmlns:o="urn:schemas-microsoft-com:office:office" xmlns:r="http://schemas.openxmlformats.org/officeDocument/2006/relationships" xmlns:m="http://schemas.openxmlformats.org/officeDocument/2006/math" xmlns:v="urn:schemas-microsoft-com:vml" xmlns:wp14="http://schemas.microsoft.com/office/word/2010/wordprocessingDrawing" xmlns:wp="http://schemas.openxmlformats.org/drawingml/2006/wordprocessingDrawing" xmlns:w10="urn:schemas-microsoft-com:office:word" xmlns:w="http://schemas.openxmlformats.org/wordprocessingml/2006/main" xmlns:w14="http://schemas.microsoft.com/office/word/2010/wordml" xmlns:w15="http://schemas.microsoft.com/office/word/2012/wordml" xmlns:w16se="http://schemas.microsoft.com/office/word/2015/wordml/symex" xmlns:wpg="http://schemas.microsoft.com/office/word/2010/wordprocessingGroup" xmlns:wpi="http://schemas.microsoft.com/office/word/2010/wordprocessingInk" xmlns:wne="http://schemas.microsoft.com/office/word/2006/wordml" xmlns:wps="http://schemas.microsoft.com/office/word/2010/wordprocessingShape" mc:Ignorable="w14 w15 w16se wp14">
+<w:ftr xmlns:wpc="http://schemas.microsoft.com/office/word/2010/wordprocessingCanvas" xmlns:cx="http://schemas.microsoft.com/office/drawing/2014/chartex" xmlns:cx1="http://schemas.microsoft.com/office/drawing/2015/9/8/chartex" xmlns:cx2="http://schemas.microsoft.com/office/drawing/2015/10/21/chartex" xmlns:cx3="http://schemas.microsoft.com/office/drawing/2016/5/9/chartex" xmlns:cx4="http://schemas.microsoft.com/office/drawing/2016/5/10/chartex" xmlns:cx5="http://schemas.microsoft.com/office/drawing/2016/5/11/chartex" xmlns:cx6="http://schemas.microsoft.com/office/drawing/2016/5/12/chartex" xmlns:cx7="http://schemas.microsoft.com/office/drawing/2016/5/13/chartex" xmlns:cx8="http://schemas.microsoft.com/office/drawing/2016/5/14/chartex" xmlns:mc="http://schemas.openxmlformats.org/markup-compatibility/2006" xmlns:aink="http://schemas.microsoft.com/office/drawing/2016/ink" xmlns:am3d="http://schemas.microsoft.com/office/drawing/2017/model3d" xmlns:o="urn:schemas-microsoft-com:office:office" xmlns:r="http://schemas.openxmlformats.org/officeDocument/2006/relationships" xmlns:m="http://schemas.openxmlformats.org/officeDocument/2006/math" xmlns:v="urn:schemas-microsoft-com:vml" xmlns:wp14="http://schemas.microsoft.com/office/word/2010/wordprocessingDrawing" xmlns:wp="http://schemas.openxmlformats.org/drawingml/2006/wordprocessingDrawing" xmlns:w10="urn:schemas-microsoft-com:office:word" xmlns:w="http://schemas.openxmlformats.org/wordprocessingml/2006/main" xmlns:w14="http://schemas.microsoft.com/office/word/2010/wordml" xmlns:w15="http://schemas.microsoft.com/office/word/2012/wordml" xmlns:w16cex="http://schemas.microsoft.com/office/word/2018/wordml/cex" xmlns:w16cid="http://schemas.microsoft.com/office/word/2016/wordml/cid" xmlns:w16="http://schemas.microsoft.com/office/word/2018/wordml" xmlns:w16sdtdh="http://schemas.microsoft.com/office/word/2020/wordml/sdtdatahash" xmlns:w16se="http://schemas.microsoft.com/office/word/2015/wordml/symex" xmlns:wpg="http://schemas.microsoft.com/office/word/2010/wordprocessingGroup" xmlns:wpi="http://schemas.microsoft.com/office/word/2010/wordprocessingInk" xmlns:wne="http://schemas.microsoft.com/office/word/2006/wordml" xmlns:wps="http://schemas.microsoft.com/office/word/2010/wordprocessingShape" mc:Ignorable="w14 w15 w16se w16cid w16 w16cex w16sdtdh wp14">
   <w:p>
     <w:pPr>
       <w:pStyle w:val="Voettekst"/>
@@ -2740,7 +2848,7 @@
 </file>
 
 <file path=word/footer3.xml><?xml version="1.0" encoding="utf-8"?>
-<w:ftr xmlns:wpc="http://schemas.microsoft.com/office/word/2010/wordprocessingCanvas" xmlns:cx="http://schemas.microsoft.com/office/drawing/2014/chartex" xmlns:cx1="http://schemas.microsoft.com/office/drawing/2015/9/8/chartex" xmlns:mc="http://schemas.openxmlformats.org/markup-compatibility/2006" xmlns:o="urn:schemas-microsoft-com:office:office" xmlns:r="http://schemas.openxmlformats.org/officeDocument/2006/relationships" xmlns:m="http://schemas.openxmlformats.org/officeDocument/2006/math" xmlns:v="urn:schemas-microsoft-com:vml" xmlns:wp14="http://schemas.microsoft.com/office/word/2010/wordprocessingDrawing" xmlns:wp="http://schemas.openxmlformats.org/drawingml/2006/wordprocessingDrawing" xmlns:w10="urn:schemas-microsoft-com:office:word" xmlns:w="http://schemas.openxmlformats.org/wordprocessingml/2006/main" xmlns:w14="http://schemas.microsoft.com/office/word/2010/wordml" xmlns:w15="http://schemas.microsoft.com/office/word/2012/wordml" xmlns:w16se="http://schemas.microsoft.com/office/word/2015/wordml/symex" xmlns:wpg="http://schemas.microsoft.com/office/word/2010/wordprocessingGroup" xmlns:wpi="http://schemas.microsoft.com/office/word/2010/wordprocessingInk" xmlns:wne="http://schemas.microsoft.com/office/word/2006/wordml" xmlns:wps="http://schemas.microsoft.com/office/word/2010/wordprocessingShape" mc:Ignorable="w14 w15 w16se wp14">
+<w:ftr xmlns:wpc="http://schemas.microsoft.com/office/word/2010/wordprocessingCanvas" xmlns:cx="http://schemas.microsoft.com/office/drawing/2014/chartex" xmlns:cx1="http://schemas.microsoft.com/office/drawing/2015/9/8/chartex" xmlns:cx2="http://schemas.microsoft.com/office/drawing/2015/10/21/chartex" xmlns:cx3="http://schemas.microsoft.com/office/drawing/2016/5/9/chartex" xmlns:cx4="http://schemas.microsoft.com/office/drawing/2016/5/10/chartex" xmlns:cx5="http://schemas.microsoft.com/office/drawing/2016/5/11/chartex" xmlns:cx6="http://schemas.microsoft.com/office/drawing/2016/5/12/chartex" xmlns:cx7="http://schemas.microsoft.com/office/drawing/2016/5/13/chartex" xmlns:cx8="http://schemas.microsoft.com/office/drawing/2016/5/14/chartex" xmlns:mc="http://schemas.openxmlformats.org/markup-compatibility/2006" xmlns:aink="http://schemas.microsoft.com/office/drawing/2016/ink" xmlns:am3d="http://schemas.microsoft.com/office/drawing/2017/model3d" xmlns:o="urn:schemas-microsoft-com:office:office" xmlns:r="http://schemas.openxmlformats.org/officeDocument/2006/relationships" xmlns:m="http://schemas.openxmlformats.org/officeDocument/2006/math" xmlns:v="urn:schemas-microsoft-com:vml" xmlns:wp14="http://schemas.microsoft.com/office/word/2010/wordprocessingDrawing" xmlns:wp="http://schemas.openxmlformats.org/drawingml/2006/wordprocessingDrawing" xmlns:w10="urn:schemas-microsoft-com:office:word" xmlns:w="http://schemas.openxmlformats.org/wordprocessingml/2006/main" xmlns:w14="http://schemas.microsoft.com/office/word/2010/wordml" xmlns:w15="http://schemas.microsoft.com/office/word/2012/wordml" xmlns:w16cex="http://schemas.microsoft.com/office/word/2018/wordml/cex" xmlns:w16cid="http://schemas.microsoft.com/office/word/2016/wordml/cid" xmlns:w16="http://schemas.microsoft.com/office/word/2018/wordml" xmlns:w16sdtdh="http://schemas.microsoft.com/office/word/2020/wordml/sdtdatahash" xmlns:w16se="http://schemas.microsoft.com/office/word/2015/wordml/symex" xmlns:wpg="http://schemas.microsoft.com/office/word/2010/wordprocessingGroup" xmlns:wpi="http://schemas.microsoft.com/office/word/2010/wordprocessingInk" xmlns:wne="http://schemas.microsoft.com/office/word/2006/wordml" xmlns:wps="http://schemas.microsoft.com/office/word/2010/wordprocessingShape" mc:Ignorable="w14 w15 w16se w16cid w16 w16cex w16sdtdh wp14">
   <w:p>
     <w:pPr>
       <w:pStyle w:val="Voettekst"/>
@@ -3037,7 +3145,7 @@
 </file>
 
 <file path=word/footnotes.xml><?xml version="1.0" encoding="utf-8"?>
-<w:footnotes xmlns:wpc="http://schemas.microsoft.com/office/word/2010/wordprocessingCanvas" xmlns:cx="http://schemas.microsoft.com/office/drawing/2014/chartex" xmlns:cx1="http://schemas.microsoft.com/office/drawing/2015/9/8/chartex" xmlns:mc="http://schemas.openxmlformats.org/markup-compatibility/2006" xmlns:o="urn:schemas-microsoft-com:office:office" xmlns:r="http://schemas.openxmlformats.org/officeDocument/2006/relationships" xmlns:m="http://schemas.openxmlformats.org/officeDocument/2006/math" xmlns:v="urn:schemas-microsoft-com:vml" xmlns:wp14="http://schemas.microsoft.com/office/word/2010/wordprocessingDrawing" xmlns:wp="http://schemas.openxmlformats.org/drawingml/2006/wordprocessingDrawing" xmlns:w10="urn:schemas-microsoft-com:office:word" xmlns:w="http://schemas.openxmlformats.org/wordprocessingml/2006/main" xmlns:w14="http://schemas.microsoft.com/office/word/2010/wordml" xmlns:w15="http://schemas.microsoft.com/office/word/2012/wordml" xmlns:w16se="http://schemas.microsoft.com/office/word/2015/wordml/symex" xmlns:wpg="http://schemas.microsoft.com/office/word/2010/wordprocessingGroup" xmlns:wpi="http://schemas.microsoft.com/office/word/2010/wordprocessingInk" xmlns:wne="http://schemas.microsoft.com/office/word/2006/wordml" xmlns:wps="http://schemas.microsoft.com/office/word/2010/wordprocessingShape" mc:Ignorable="w14 w15 w16se wp14">
+<w:footnotes xmlns:wpc="http://schemas.microsoft.com/office/word/2010/wordprocessingCanvas" xmlns:cx="http://schemas.microsoft.com/office/drawing/2014/chartex" xmlns:cx1="http://schemas.microsoft.com/office/drawing/2015/9/8/chartex" xmlns:cx2="http://schemas.microsoft.com/office/drawing/2015/10/21/chartex" xmlns:cx3="http://schemas.microsoft.com/office/drawing/2016/5/9/chartex" xmlns:cx4="http://schemas.microsoft.com/office/drawing/2016/5/10/chartex" xmlns:cx5="http://schemas.microsoft.com/office/drawing/2016/5/11/chartex" xmlns:cx6="http://schemas.microsoft.com/office/drawing/2016/5/12/chartex" xmlns:cx7="http://schemas.microsoft.com/office/drawing/2016/5/13/chartex" xmlns:cx8="http://schemas.microsoft.com/office/drawing/2016/5/14/chartex" xmlns:mc="http://schemas.openxmlformats.org/markup-compatibility/2006" xmlns:aink="http://schemas.microsoft.com/office/drawing/2016/ink" xmlns:am3d="http://schemas.microsoft.com/office/drawing/2017/model3d" xmlns:o="urn:schemas-microsoft-com:office:office" xmlns:r="http://schemas.openxmlformats.org/officeDocument/2006/relationships" xmlns:m="http://schemas.openxmlformats.org/officeDocument/2006/math" xmlns:v="urn:schemas-microsoft-com:vml" xmlns:wp14="http://schemas.microsoft.com/office/word/2010/wordprocessingDrawing" xmlns:wp="http://schemas.openxmlformats.org/drawingml/2006/wordprocessingDrawing" xmlns:w10="urn:schemas-microsoft-com:office:word" xmlns:w="http://schemas.openxmlformats.org/wordprocessingml/2006/main" xmlns:w14="http://schemas.microsoft.com/office/word/2010/wordml" xmlns:w15="http://schemas.microsoft.com/office/word/2012/wordml" xmlns:w16cex="http://schemas.microsoft.com/office/word/2018/wordml/cex" xmlns:w16cid="http://schemas.microsoft.com/office/word/2016/wordml/cid" xmlns:w16="http://schemas.microsoft.com/office/word/2018/wordml" xmlns:w16sdtdh="http://schemas.microsoft.com/office/word/2020/wordml/sdtdatahash" xmlns:w16se="http://schemas.microsoft.com/office/word/2015/wordml/symex" xmlns:wpg="http://schemas.microsoft.com/office/word/2010/wordprocessingGroup" xmlns:wpi="http://schemas.microsoft.com/office/word/2010/wordprocessingInk" xmlns:wne="http://schemas.microsoft.com/office/word/2006/wordml" xmlns:wps="http://schemas.microsoft.com/office/word/2010/wordprocessingShape" mc:Ignorable="w14 w15 w16se w16cid w16 w16cex w16sdtdh wp14">
   <w:footnote w:type="separator" w:id="-1">
     <w:p>
       <w:pPr>
@@ -3062,7 +3170,7 @@
 </file>
 
 <file path=word/header1.xml><?xml version="1.0" encoding="utf-8"?>
-<w:hdr xmlns:wpc="http://schemas.microsoft.com/office/word/2010/wordprocessingCanvas" xmlns:cx="http://schemas.microsoft.com/office/drawing/2014/chartex" xmlns:cx1="http://schemas.microsoft.com/office/drawing/2015/9/8/chartex" xmlns:mc="http://schemas.openxmlformats.org/markup-compatibility/2006" xmlns:o="urn:schemas-microsoft-com:office:office" xmlns:r="http://schemas.openxmlformats.org/officeDocument/2006/relationships" xmlns:m="http://schemas.openxmlformats.org/officeDocument/2006/math" xmlns:v="urn:schemas-microsoft-com:vml" xmlns:wp14="http://schemas.microsoft.com/office/word/2010/wordprocessingDrawing" xmlns:wp="http://schemas.openxmlformats.org/drawingml/2006/wordprocessingDrawing" xmlns:w10="urn:schemas-microsoft-com:office:word" xmlns:w="http://schemas.openxmlformats.org/wordprocessingml/2006/main" xmlns:w14="http://schemas.microsoft.com/office/word/2010/wordml" xmlns:w15="http://schemas.microsoft.com/office/word/2012/wordml" xmlns:w16se="http://schemas.microsoft.com/office/word/2015/wordml/symex" xmlns:wpg="http://schemas.microsoft.com/office/word/2010/wordprocessingGroup" xmlns:wpi="http://schemas.microsoft.com/office/word/2010/wordprocessingInk" xmlns:wne="http://schemas.microsoft.com/office/word/2006/wordml" xmlns:wps="http://schemas.microsoft.com/office/word/2010/wordprocessingShape" mc:Ignorable="w14 w15 w16se wp14">
+<w:hdr xmlns:wpc="http://schemas.microsoft.com/office/word/2010/wordprocessingCanvas" xmlns:cx="http://schemas.microsoft.com/office/drawing/2014/chartex" xmlns:cx1="http://schemas.microsoft.com/office/drawing/2015/9/8/chartex" xmlns:cx2="http://schemas.microsoft.com/office/drawing/2015/10/21/chartex" xmlns:cx3="http://schemas.microsoft.com/office/drawing/2016/5/9/chartex" xmlns:cx4="http://schemas.microsoft.com/office/drawing/2016/5/10/chartex" xmlns:cx5="http://schemas.microsoft.com/office/drawing/2016/5/11/chartex" xmlns:cx6="http://schemas.microsoft.com/office/drawing/2016/5/12/chartex" xmlns:cx7="http://schemas.microsoft.com/office/drawing/2016/5/13/chartex" xmlns:cx8="http://schemas.microsoft.com/office/drawing/2016/5/14/chartex" xmlns:mc="http://schemas.openxmlformats.org/markup-compatibility/2006" xmlns:aink="http://schemas.microsoft.com/office/drawing/2016/ink" xmlns:am3d="http://schemas.microsoft.com/office/drawing/2017/model3d" xmlns:o="urn:schemas-microsoft-com:office:office" xmlns:r="http://schemas.openxmlformats.org/officeDocument/2006/relationships" xmlns:m="http://schemas.openxmlformats.org/officeDocument/2006/math" xmlns:v="urn:schemas-microsoft-com:vml" xmlns:wp14="http://schemas.microsoft.com/office/word/2010/wordprocessingDrawing" xmlns:wp="http://schemas.openxmlformats.org/drawingml/2006/wordprocessingDrawing" xmlns:w10="urn:schemas-microsoft-com:office:word" xmlns:w="http://schemas.openxmlformats.org/wordprocessingml/2006/main" xmlns:w14="http://schemas.microsoft.com/office/word/2010/wordml" xmlns:w15="http://schemas.microsoft.com/office/word/2012/wordml" xmlns:w16cex="http://schemas.microsoft.com/office/word/2018/wordml/cex" xmlns:w16cid="http://schemas.microsoft.com/office/word/2016/wordml/cid" xmlns:w16="http://schemas.microsoft.com/office/word/2018/wordml" xmlns:w16sdtdh="http://schemas.microsoft.com/office/word/2020/wordml/sdtdatahash" xmlns:w16se="http://schemas.microsoft.com/office/word/2015/wordml/symex" xmlns:wpg="http://schemas.microsoft.com/office/word/2010/wordprocessingGroup" xmlns:wpi="http://schemas.microsoft.com/office/word/2010/wordprocessingInk" xmlns:wne="http://schemas.microsoft.com/office/word/2006/wordml" xmlns:wps="http://schemas.microsoft.com/office/word/2010/wordprocessingShape" mc:Ignorable="w14 w15 w16se w16cid w16 w16cex w16sdtdh wp14">
   <w:p>
     <w:pPr>
       <w:pStyle w:val="Koptekst"/>
@@ -3130,7 +3238,7 @@
 </file>
 
 <file path=word/header2.xml><?xml version="1.0" encoding="utf-8"?>
-<w:hdr xmlns:wpc="http://schemas.microsoft.com/office/word/2010/wordprocessingCanvas" xmlns:cx="http://schemas.microsoft.com/office/drawing/2014/chartex" xmlns:cx1="http://schemas.microsoft.com/office/drawing/2015/9/8/chartex" xmlns:mc="http://schemas.openxmlformats.org/markup-compatibility/2006" xmlns:o="urn:schemas-microsoft-com:office:office" xmlns:r="http://schemas.openxmlformats.org/officeDocument/2006/relationships" xmlns:m="http://schemas.openxmlformats.org/officeDocument/2006/math" xmlns:v="urn:schemas-microsoft-com:vml" xmlns:wp14="http://schemas.microsoft.com/office/word/2010/wordprocessingDrawing" xmlns:wp="http://schemas.openxmlformats.org/drawingml/2006/wordprocessingDrawing" xmlns:w10="urn:schemas-microsoft-com:office:word" xmlns:w="http://schemas.openxmlformats.org/wordprocessingml/2006/main" xmlns:w14="http://schemas.microsoft.com/office/word/2010/wordml" xmlns:w15="http://schemas.microsoft.com/office/word/2012/wordml" xmlns:w16se="http://schemas.microsoft.com/office/word/2015/wordml/symex" xmlns:wpg="http://schemas.microsoft.com/office/word/2010/wordprocessingGroup" xmlns:wpi="http://schemas.microsoft.com/office/word/2010/wordprocessingInk" xmlns:wne="http://schemas.microsoft.com/office/word/2006/wordml" xmlns:wps="http://schemas.microsoft.com/office/word/2010/wordprocessingShape" mc:Ignorable="w14 w15 w16se wp14">
+<w:hdr xmlns:wpc="http://schemas.microsoft.com/office/word/2010/wordprocessingCanvas" xmlns:cx="http://schemas.microsoft.com/office/drawing/2014/chartex" xmlns:cx1="http://schemas.microsoft.com/office/drawing/2015/9/8/chartex" xmlns:cx2="http://schemas.microsoft.com/office/drawing/2015/10/21/chartex" xmlns:cx3="http://schemas.microsoft.com/office/drawing/2016/5/9/chartex" xmlns:cx4="http://schemas.microsoft.com/office/drawing/2016/5/10/chartex" xmlns:cx5="http://schemas.microsoft.com/office/drawing/2016/5/11/chartex" xmlns:cx6="http://schemas.microsoft.com/office/drawing/2016/5/12/chartex" xmlns:cx7="http://schemas.microsoft.com/office/drawing/2016/5/13/chartex" xmlns:cx8="http://schemas.microsoft.com/office/drawing/2016/5/14/chartex" xmlns:mc="http://schemas.openxmlformats.org/markup-compatibility/2006" xmlns:aink="http://schemas.microsoft.com/office/drawing/2016/ink" xmlns:am3d="http://schemas.microsoft.com/office/drawing/2017/model3d" xmlns:o="urn:schemas-microsoft-com:office:office" xmlns:r="http://schemas.openxmlformats.org/officeDocument/2006/relationships" xmlns:m="http://schemas.openxmlformats.org/officeDocument/2006/math" xmlns:v="urn:schemas-microsoft-com:vml" xmlns:wp14="http://schemas.microsoft.com/office/word/2010/wordprocessingDrawing" xmlns:wp="http://schemas.openxmlformats.org/drawingml/2006/wordprocessingDrawing" xmlns:w10="urn:schemas-microsoft-com:office:word" xmlns:w="http://schemas.openxmlformats.org/wordprocessingml/2006/main" xmlns:w14="http://schemas.microsoft.com/office/word/2010/wordml" xmlns:w15="http://schemas.microsoft.com/office/word/2012/wordml" xmlns:w16cex="http://schemas.microsoft.com/office/word/2018/wordml/cex" xmlns:w16cid="http://schemas.microsoft.com/office/word/2016/wordml/cid" xmlns:w16="http://schemas.microsoft.com/office/word/2018/wordml" xmlns:w16sdtdh="http://schemas.microsoft.com/office/word/2020/wordml/sdtdatahash" xmlns:w16se="http://schemas.microsoft.com/office/word/2015/wordml/symex" xmlns:wpg="http://schemas.microsoft.com/office/word/2010/wordprocessingGroup" xmlns:wpi="http://schemas.microsoft.com/office/word/2010/wordprocessingInk" xmlns:wne="http://schemas.microsoft.com/office/word/2006/wordml" xmlns:wps="http://schemas.microsoft.com/office/word/2010/wordprocessingShape" mc:Ignorable="w14 w15 w16se w16cid w16 w16cex w16sdtdh wp14">
   <w:p>
     <w:pPr>
       <w:pStyle w:val="Koptekst"/>
@@ -3198,7 +3306,7 @@
 </file>
 
 <file path=word/numbering.xml><?xml version="1.0" encoding="utf-8"?>
-<w:numbering xmlns:wpc="http://schemas.microsoft.com/office/word/2010/wordprocessingCanvas" xmlns:cx="http://schemas.microsoft.com/office/drawing/2014/chartex" xmlns:cx1="http://schemas.microsoft.com/office/drawing/2015/9/8/chartex" xmlns:mc="http://schemas.openxmlformats.org/markup-compatibility/2006" xmlns:o="urn:schemas-microsoft-com:office:office" xmlns:r="http://schemas.openxmlformats.org/officeDocument/2006/relationships" xmlns:m="http://schemas.openxmlformats.org/officeDocument/2006/math" xmlns:v="urn:schemas-microsoft-com:vml" xmlns:wp14="http://schemas.microsoft.com/office/word/2010/wordprocessingDrawing" xmlns:wp="http://schemas.openxmlformats.org/drawingml/2006/wordprocessingDrawing" xmlns:w10="urn:schemas-microsoft-com:office:word" xmlns:w="http://schemas.openxmlformats.org/wordprocessingml/2006/main" xmlns:w14="http://schemas.microsoft.com/office/word/2010/wordml" xmlns:w15="http://schemas.microsoft.com/office/word/2012/wordml" xmlns:w16se="http://schemas.microsoft.com/office/word/2015/wordml/symex" xmlns:wpg="http://schemas.microsoft.com/office/word/2010/wordprocessingGroup" xmlns:wpi="http://schemas.microsoft.com/office/word/2010/wordprocessingInk" xmlns:wne="http://schemas.microsoft.com/office/word/2006/wordml" xmlns:wps="http://schemas.microsoft.com/office/word/2010/wordprocessingShape" mc:Ignorable="w14 w15 w16se wp14">
+<w:numbering xmlns:wpc="http://schemas.microsoft.com/office/word/2010/wordprocessingCanvas" xmlns:cx="http://schemas.microsoft.com/office/drawing/2014/chartex" xmlns:cx1="http://schemas.microsoft.com/office/drawing/2015/9/8/chartex" xmlns:cx2="http://schemas.microsoft.com/office/drawing/2015/10/21/chartex" xmlns:cx3="http://schemas.microsoft.com/office/drawing/2016/5/9/chartex" xmlns:cx4="http://schemas.microsoft.com/office/drawing/2016/5/10/chartex" xmlns:cx5="http://schemas.microsoft.com/office/drawing/2016/5/11/chartex" xmlns:cx6="http://schemas.microsoft.com/office/drawing/2016/5/12/chartex" xmlns:cx7="http://schemas.microsoft.com/office/drawing/2016/5/13/chartex" xmlns:cx8="http://schemas.microsoft.com/office/drawing/2016/5/14/chartex" xmlns:mc="http://schemas.openxmlformats.org/markup-compatibility/2006" xmlns:aink="http://schemas.microsoft.com/office/drawing/2016/ink" xmlns:am3d="http://schemas.microsoft.com/office/drawing/2017/model3d" xmlns:o="urn:schemas-microsoft-com:office:office" xmlns:r="http://schemas.openxmlformats.org/officeDocument/2006/relationships" xmlns:m="http://schemas.openxmlformats.org/officeDocument/2006/math" xmlns:v="urn:schemas-microsoft-com:vml" xmlns:wp14="http://schemas.microsoft.com/office/word/2010/wordprocessingDrawing" xmlns:wp="http://schemas.openxmlformats.org/drawingml/2006/wordprocessingDrawing" xmlns:w10="urn:schemas-microsoft-com:office:word" xmlns:w="http://schemas.openxmlformats.org/wordprocessingml/2006/main" xmlns:w14="http://schemas.microsoft.com/office/word/2010/wordml" xmlns:w15="http://schemas.microsoft.com/office/word/2012/wordml" xmlns:w16cex="http://schemas.microsoft.com/office/word/2018/wordml/cex" xmlns:w16cid="http://schemas.microsoft.com/office/word/2016/wordml/cid" xmlns:w16="http://schemas.microsoft.com/office/word/2018/wordml" xmlns:w16sdtdh="http://schemas.microsoft.com/office/word/2020/wordml/sdtdatahash" xmlns:w16se="http://schemas.microsoft.com/office/word/2015/wordml/symex" xmlns:wpg="http://schemas.microsoft.com/office/word/2010/wordprocessingGroup" xmlns:wpi="http://schemas.microsoft.com/office/word/2010/wordprocessingInk" xmlns:wne="http://schemas.microsoft.com/office/word/2006/wordml" xmlns:wps="http://schemas.microsoft.com/office/word/2010/wordprocessingShape" mc:Ignorable="w14 w15 w16se w16cid w16 w16cex w16sdtdh wp14">
   <w:abstractNum w:abstractNumId="0" w15:restartNumberingAfterBreak="0">
     <w:nsid w:val="4B4A087E"/>
     <w:multiLevelType w:val="hybridMultilevel"/>
@@ -3434,7 +3542,7 @@
 </file>
 
 <file path=word/styles.xml><?xml version="1.0" encoding="utf-8"?>
-<w:styles xmlns:mc="http://schemas.openxmlformats.org/markup-compatibility/2006" xmlns:r="http://schemas.openxmlformats.org/officeDocument/2006/relationships" xmlns:w="http://schemas.openxmlformats.org/wordprocessingml/2006/main" xmlns:w14="http://schemas.microsoft.com/office/word/2010/wordml" xmlns:w15="http://schemas.microsoft.com/office/word/2012/wordml" xmlns:w16se="http://schemas.microsoft.com/office/word/2015/wordml/symex" mc:Ignorable="w14 w15 w16se">
+<w:styles xmlns:mc="http://schemas.openxmlformats.org/markup-compatibility/2006" xmlns:r="http://schemas.openxmlformats.org/officeDocument/2006/relationships" xmlns:w="http://schemas.openxmlformats.org/wordprocessingml/2006/main" xmlns:w14="http://schemas.microsoft.com/office/word/2010/wordml" xmlns:w15="http://schemas.microsoft.com/office/word/2012/wordml" xmlns:w16cex="http://schemas.microsoft.com/office/word/2018/wordml/cex" xmlns:w16cid="http://schemas.microsoft.com/office/word/2016/wordml/cid" xmlns:w16="http://schemas.microsoft.com/office/word/2018/wordml" xmlns:w16sdtdh="http://schemas.microsoft.com/office/word/2020/wordml/sdtdatahash" xmlns:w16se="http://schemas.microsoft.com/office/word/2015/wordml/symex" mc:Ignorable="w14 w15 w16se w16cid w16 w16cex w16sdtdh">
   <w:docDefaults>
     <w:rPrDefault>
       <w:rPr>
@@ -3450,7 +3558,7 @@
       </w:pPr>
     </w:pPrDefault>
   </w:docDefaults>
-  <w:latentStyles w:defLockedState="0" w:defUIPriority="99" w:defSemiHidden="0" w:defUnhideWhenUsed="0" w:defQFormat="0" w:count="371">
+  <w:latentStyles w:defLockedState="0" w:defUIPriority="99" w:defSemiHidden="0" w:defUnhideWhenUsed="0" w:defQFormat="0" w:count="376">
     <w:lsdException w:name="Normal" w:uiPriority="0" w:qFormat="1"/>
     <w:lsdException w:name="heading 1" w:uiPriority="9" w:qFormat="1"/>
     <w:lsdException w:name="heading 2" w:semiHidden="1" w:uiPriority="9" w:unhideWhenUsed="1" w:qFormat="1"/>
@@ -3822,6 +3930,11 @@
     <w:lsdException w:name="List Table 5 Dark Accent 6" w:uiPriority="50"/>
     <w:lsdException w:name="List Table 6 Colorful Accent 6" w:uiPriority="51"/>
     <w:lsdException w:name="List Table 7 Colorful Accent 6" w:uiPriority="52"/>
+    <w:lsdException w:name="Mention" w:semiHidden="1" w:unhideWhenUsed="1"/>
+    <w:lsdException w:name="Smart Hyperlink" w:semiHidden="1" w:unhideWhenUsed="1"/>
+    <w:lsdException w:name="Hashtag" w:semiHidden="1" w:unhideWhenUsed="1"/>
+    <w:lsdException w:name="Unresolved Mention" w:semiHidden="1" w:unhideWhenUsed="1"/>
+    <w:lsdException w:name="Smart Link" w:semiHidden="1" w:unhideWhenUsed="1"/>
   </w:latentStyles>
   <w:style w:type="paragraph" w:default="1" w:styleId="Standaard">
     <w:name w:val="Normal"/>
@@ -4535,7 +4648,7 @@
 </file>
 
 <file path=word/glossary/document.xml><?xml version="1.0" encoding="utf-8"?>
-<w:glossaryDocument xmlns:wpc="http://schemas.microsoft.com/office/word/2010/wordprocessingCanvas" xmlns:cx="http://schemas.microsoft.com/office/drawing/2014/chartex" xmlns:cx1="http://schemas.microsoft.com/office/drawing/2015/9/8/chartex" xmlns:mc="http://schemas.openxmlformats.org/markup-compatibility/2006" xmlns:o="urn:schemas-microsoft-com:office:office" xmlns:r="http://schemas.openxmlformats.org/officeDocument/2006/relationships" xmlns:m="http://schemas.openxmlformats.org/officeDocument/2006/math" xmlns:v="urn:schemas-microsoft-com:vml" xmlns:wp14="http://schemas.microsoft.com/office/word/2010/wordprocessingDrawing" xmlns:wp="http://schemas.openxmlformats.org/drawingml/2006/wordprocessingDrawing" xmlns:w10="urn:schemas-microsoft-com:office:word" xmlns:w="http://schemas.openxmlformats.org/wordprocessingml/2006/main" xmlns:w14="http://schemas.microsoft.com/office/word/2010/wordml" xmlns:w15="http://schemas.microsoft.com/office/word/2012/wordml" xmlns:w16se="http://schemas.microsoft.com/office/word/2015/wordml/symex" xmlns:wpg="http://schemas.microsoft.com/office/word/2010/wordprocessingGroup" xmlns:wpi="http://schemas.microsoft.com/office/word/2010/wordprocessingInk" xmlns:wne="http://schemas.microsoft.com/office/word/2006/wordml" xmlns:wps="http://schemas.microsoft.com/office/word/2010/wordprocessingShape" mc:Ignorable="w14 w15 w16se wp14">
+<w:glossaryDocument xmlns:wpc="http://schemas.microsoft.com/office/word/2010/wordprocessingCanvas" xmlns:cx="http://schemas.microsoft.com/office/drawing/2014/chartex" xmlns:cx1="http://schemas.microsoft.com/office/drawing/2015/9/8/chartex" xmlns:cx2="http://schemas.microsoft.com/office/drawing/2015/10/21/chartex" xmlns:cx3="http://schemas.microsoft.com/office/drawing/2016/5/9/chartex" xmlns:cx4="http://schemas.microsoft.com/office/drawing/2016/5/10/chartex" xmlns:cx5="http://schemas.microsoft.com/office/drawing/2016/5/11/chartex" xmlns:cx6="http://schemas.microsoft.com/office/drawing/2016/5/12/chartex" xmlns:cx7="http://schemas.microsoft.com/office/drawing/2016/5/13/chartex" xmlns:cx8="http://schemas.microsoft.com/office/drawing/2016/5/14/chartex" xmlns:mc="http://schemas.openxmlformats.org/markup-compatibility/2006" xmlns:aink="http://schemas.microsoft.com/office/drawing/2016/ink" xmlns:am3d="http://schemas.microsoft.com/office/drawing/2017/model3d" xmlns:o="urn:schemas-microsoft-com:office:office" xmlns:r="http://schemas.openxmlformats.org/officeDocument/2006/relationships" xmlns:m="http://schemas.openxmlformats.org/officeDocument/2006/math" xmlns:v="urn:schemas-microsoft-com:vml" xmlns:wp14="http://schemas.microsoft.com/office/word/2010/wordprocessingDrawing" xmlns:wp="http://schemas.openxmlformats.org/drawingml/2006/wordprocessingDrawing" xmlns:w10="urn:schemas-microsoft-com:office:word" xmlns:w="http://schemas.openxmlformats.org/wordprocessingml/2006/main" xmlns:w14="http://schemas.microsoft.com/office/word/2010/wordml" xmlns:w15="http://schemas.microsoft.com/office/word/2012/wordml" xmlns:w16cex="http://schemas.microsoft.com/office/word/2018/wordml/cex" xmlns:w16cid="http://schemas.microsoft.com/office/word/2016/wordml/cid" xmlns:w16="http://schemas.microsoft.com/office/word/2018/wordml" xmlns:w16sdtdh="http://schemas.microsoft.com/office/word/2020/wordml/sdtdatahash" xmlns:w16se="http://schemas.microsoft.com/office/word/2015/wordml/symex" xmlns:wpg="http://schemas.microsoft.com/office/word/2010/wordprocessingGroup" xmlns:wpi="http://schemas.microsoft.com/office/word/2010/wordprocessingInk" xmlns:wne="http://schemas.microsoft.com/office/word/2006/wordml" xmlns:wps="http://schemas.microsoft.com/office/word/2010/wordprocessingShape" mc:Ignorable="w14 w15 w16se w16cid w16 w16cex w16sdtdh wp14">
   <w:docParts>
     <w:docPart>
       <w:docPartPr>
@@ -4661,7 +4774,7 @@
 </file>
 
 <file path=word/glossary/fontTable.xml><?xml version="1.0" encoding="utf-8"?>
-<w:fonts xmlns:mc="http://schemas.openxmlformats.org/markup-compatibility/2006" xmlns:r="http://schemas.openxmlformats.org/officeDocument/2006/relationships" xmlns:w="http://schemas.openxmlformats.org/wordprocessingml/2006/main" xmlns:w14="http://schemas.microsoft.com/office/word/2010/wordml" xmlns:w15="http://schemas.microsoft.com/office/word/2012/wordml" xmlns:w16se="http://schemas.microsoft.com/office/word/2015/wordml/symex" mc:Ignorable="w14 w15 w16se">
+<w:fonts xmlns:mc="http://schemas.openxmlformats.org/markup-compatibility/2006" xmlns:r="http://schemas.openxmlformats.org/officeDocument/2006/relationships" xmlns:w="http://schemas.openxmlformats.org/wordprocessingml/2006/main" xmlns:w14="http://schemas.microsoft.com/office/word/2010/wordml" xmlns:w15="http://schemas.microsoft.com/office/word/2012/wordml" xmlns:w16cex="http://schemas.microsoft.com/office/word/2018/wordml/cex" xmlns:w16cid="http://schemas.microsoft.com/office/word/2016/wordml/cid" xmlns:w16="http://schemas.microsoft.com/office/word/2018/wordml" xmlns:w16sdtdh="http://schemas.microsoft.com/office/word/2020/wordml/sdtdatahash" xmlns:w16se="http://schemas.microsoft.com/office/word/2015/wordml/symex" mc:Ignorable="w14 w15 w16se w16cid w16 w16cex w16sdtdh">
   <w:font w:name="Symbol">
     <w:panose1 w:val="05050102010706020507"/>
     <w:charset w:val="02"/>
@@ -4695,14 +4808,14 @@
     <w:charset w:val="00"/>
     <w:family w:val="swiss"/>
     <w:pitch w:val="variable"/>
-    <w:sig w:usb0="E0002AFF" w:usb1="C000247B" w:usb2="00000009" w:usb3="00000000" w:csb0="000001FF" w:csb1="00000000"/>
+    <w:sig w:usb0="E4002EFF" w:usb1="C000247B" w:usb2="00000009" w:usb3="00000000" w:csb0="000001FF" w:csb1="00000000"/>
   </w:font>
   <w:font w:name="Calibri Light">
     <w:panose1 w:val="020F0302020204030204"/>
     <w:charset w:val="00"/>
     <w:family w:val="swiss"/>
     <w:pitch w:val="variable"/>
-    <w:sig w:usb0="E0002AFF" w:usb1="C000247B" w:usb2="00000009" w:usb3="00000000" w:csb0="000001FF" w:csb1="00000000"/>
+    <w:sig w:usb0="E4002EFF" w:usb1="C000247B" w:usb2="00000009" w:usb3="00000000" w:csb0="000001FF" w:csb1="00000000"/>
   </w:font>
   <w:font w:name="Segoe UI">
     <w:panose1 w:val="020B0502040204020203"/>
@@ -4715,7 +4828,7 @@
 </file>
 
 <file path=word/glossary/settings.xml><?xml version="1.0" encoding="utf-8"?>
-<w:settings xmlns:mc="http://schemas.openxmlformats.org/markup-compatibility/2006" xmlns:o="urn:schemas-microsoft-com:office:office" xmlns:r="http://schemas.openxmlformats.org/officeDocument/2006/relationships" xmlns:m="http://schemas.openxmlformats.org/officeDocument/2006/math" xmlns:v="urn:schemas-microsoft-com:vml" xmlns:w10="urn:schemas-microsoft-com:office:word" xmlns:w="http://schemas.openxmlformats.org/wordprocessingml/2006/main" xmlns:w14="http://schemas.microsoft.com/office/word/2010/wordml" xmlns:w15="http://schemas.microsoft.com/office/word/2012/wordml" xmlns:w16se="http://schemas.microsoft.com/office/word/2015/wordml/symex" xmlns:sl="http://schemas.openxmlformats.org/schemaLibrary/2006/main" mc:Ignorable="w14 w15 w16se">
+<w:settings xmlns:mc="http://schemas.openxmlformats.org/markup-compatibility/2006" xmlns:o="urn:schemas-microsoft-com:office:office" xmlns:r="http://schemas.openxmlformats.org/officeDocument/2006/relationships" xmlns:m="http://schemas.openxmlformats.org/officeDocument/2006/math" xmlns:v="urn:schemas-microsoft-com:vml" xmlns:w10="urn:schemas-microsoft-com:office:word" xmlns:w="http://schemas.openxmlformats.org/wordprocessingml/2006/main" xmlns:w14="http://schemas.microsoft.com/office/word/2010/wordml" xmlns:w15="http://schemas.microsoft.com/office/word/2012/wordml" xmlns:w16cex="http://schemas.microsoft.com/office/word/2018/wordml/cex" xmlns:w16cid="http://schemas.microsoft.com/office/word/2016/wordml/cid" xmlns:w16="http://schemas.microsoft.com/office/word/2018/wordml" xmlns:w16sdtdh="http://schemas.microsoft.com/office/word/2020/wordml/sdtdatahash" xmlns:w16se="http://schemas.microsoft.com/office/word/2015/wordml/symex" xmlns:sl="http://schemas.openxmlformats.org/schemaLibrary/2006/main" mc:Ignorable="w14 w15 w16se w16cid w16 w16cex w16sdtdh">
   <w:view w:val="normal"/>
   <w:defaultTabStop w:val="708"/>
   <w:hyphenationZone w:val="425"/>
@@ -4727,10 +4840,13 @@
     <w:compatSetting w:name="enableOpenTypeFeatures" w:uri="http://schemas.microsoft.com/office/word" w:val="1"/>
     <w:compatSetting w:name="doNotFlipMirrorIndents" w:uri="http://schemas.microsoft.com/office/word" w:val="1"/>
     <w:compatSetting w:name="differentiateMultirowTableHeaders" w:uri="http://schemas.microsoft.com/office/word" w:val="1"/>
+    <w:compatSetting w:name="useWord2013TrackBottomHyphenation" w:uri="http://schemas.microsoft.com/office/word" w:val="1"/>
   </w:compat>
   <w:rsids>
     <w:rsidRoot w:val="00535E00"/>
     <w:rsid w:val="00535E00"/>
+    <w:rsid w:val="00A13277"/>
+    <w:rsid w:val="00A21AE7"/>
   </w:rsids>
   <m:mathPr>
     <m:mathFont m:val="Cambria Math"/>
@@ -4747,14 +4863,14 @@
   </m:mathPr>
   <w:themeFontLang w:val="nl-NL"/>
   <w:clrSchemeMapping w:bg1="light1" w:t1="dark1" w:bg2="light2" w:t2="dark2" w:accent1="accent1" w:accent2="accent2" w:accent3="accent3" w:accent4="accent4" w:accent5="accent5" w:accent6="accent6" w:hyperlink="hyperlink" w:followedHyperlink="followedHyperlink"/>
-  <w:decimalSymbol w:val=","/>
-  <w:listSeparator w:val=";"/>
+  <w:decimalSymbol w:val="."/>
+  <w:listSeparator w:val=","/>
   <w15:chartTrackingRefBased/>
 </w:settings>
 </file>
 
 <file path=word/glossary/styles.xml><?xml version="1.0" encoding="utf-8"?>
-<w:styles xmlns:mc="http://schemas.openxmlformats.org/markup-compatibility/2006" xmlns:r="http://schemas.openxmlformats.org/officeDocument/2006/relationships" xmlns:w="http://schemas.openxmlformats.org/wordprocessingml/2006/main" xmlns:w14="http://schemas.microsoft.com/office/word/2010/wordml" xmlns:w15="http://schemas.microsoft.com/office/word/2012/wordml" xmlns:w16se="http://schemas.microsoft.com/office/word/2015/wordml/symex" mc:Ignorable="w14 w15 w16se">
+<w:styles xmlns:mc="http://schemas.openxmlformats.org/markup-compatibility/2006" xmlns:r="http://schemas.openxmlformats.org/officeDocument/2006/relationships" xmlns:w="http://schemas.openxmlformats.org/wordprocessingml/2006/main" xmlns:w14="http://schemas.microsoft.com/office/word/2010/wordml" xmlns:w15="http://schemas.microsoft.com/office/word/2012/wordml" xmlns:w16cex="http://schemas.microsoft.com/office/word/2018/wordml/cex" xmlns:w16cid="http://schemas.microsoft.com/office/word/2016/wordml/cid" xmlns:w16="http://schemas.microsoft.com/office/word/2018/wordml" xmlns:w16sdtdh="http://schemas.microsoft.com/office/word/2020/wordml/sdtdatahash" xmlns:w16se="http://schemas.microsoft.com/office/word/2015/wordml/symex" mc:Ignorable="w14 w15 w16se w16cid w16 w16cex w16sdtdh">
   <w:docDefaults>
     <w:rPrDefault>
       <w:rPr>
@@ -4770,7 +4886,7 @@
       </w:pPr>
     </w:pPrDefault>
   </w:docDefaults>
-  <w:latentStyles w:defLockedState="0" w:defUIPriority="99" w:defSemiHidden="0" w:defUnhideWhenUsed="0" w:defQFormat="0" w:count="371">
+  <w:latentStyles w:defLockedState="0" w:defUIPriority="99" w:defSemiHidden="0" w:defUnhideWhenUsed="0" w:defQFormat="0" w:count="376">
     <w:lsdException w:name="Normal" w:uiPriority="0" w:qFormat="1"/>
     <w:lsdException w:name="heading 1" w:uiPriority="9" w:qFormat="1"/>
     <w:lsdException w:name="heading 2" w:semiHidden="1" w:uiPriority="9" w:unhideWhenUsed="1" w:qFormat="1"/>
@@ -5142,6 +5258,11 @@
     <w:lsdException w:name="List Table 5 Dark Accent 6" w:uiPriority="50"/>
     <w:lsdException w:name="List Table 6 Colorful Accent 6" w:uiPriority="51"/>
     <w:lsdException w:name="List Table 7 Colorful Accent 6" w:uiPriority="52"/>
+    <w:lsdException w:name="Mention" w:semiHidden="1" w:unhideWhenUsed="1"/>
+    <w:lsdException w:name="Smart Hyperlink" w:semiHidden="1" w:unhideWhenUsed="1"/>
+    <w:lsdException w:name="Hashtag" w:semiHidden="1" w:unhideWhenUsed="1"/>
+    <w:lsdException w:name="Unresolved Mention" w:semiHidden="1" w:unhideWhenUsed="1"/>
+    <w:lsdException w:name="Smart Link" w:semiHidden="1" w:unhideWhenUsed="1"/>
   </w:latentStyles>
   <w:style w:type="paragraph" w:default="1" w:styleId="Standaard">
     <w:name w:val="Normal"/>
@@ -5199,7 +5320,7 @@
 </file>
 
 <file path=word/glossary/webSettings.xml><?xml version="1.0" encoding="utf-8"?>
-<w:webSettings xmlns:mc="http://schemas.openxmlformats.org/markup-compatibility/2006" xmlns:r="http://schemas.openxmlformats.org/officeDocument/2006/relationships" xmlns:w="http://schemas.openxmlformats.org/wordprocessingml/2006/main" xmlns:w14="http://schemas.microsoft.com/office/word/2010/wordml" xmlns:w15="http://schemas.microsoft.com/office/word/2012/wordml" xmlns:w16se="http://schemas.microsoft.com/office/word/2015/wordml/symex" mc:Ignorable="w14 w15 w16se">
+<w:webSettings xmlns:mc="http://schemas.openxmlformats.org/markup-compatibility/2006" xmlns:r="http://schemas.openxmlformats.org/officeDocument/2006/relationships" xmlns:w="http://schemas.openxmlformats.org/wordprocessingml/2006/main" xmlns:w14="http://schemas.microsoft.com/office/word/2010/wordml" xmlns:w15="http://schemas.microsoft.com/office/word/2012/wordml" xmlns:w16cex="http://schemas.microsoft.com/office/word/2018/wordml/cex" xmlns:w16cid="http://schemas.microsoft.com/office/word/2016/wordml/cid" xmlns:w16="http://schemas.microsoft.com/office/word/2018/wordml" xmlns:w16sdtdh="http://schemas.microsoft.com/office/word/2020/wordml/sdtdatahash" xmlns:w16se="http://schemas.microsoft.com/office/word/2015/wordml/symex" mc:Ignorable="w14 w15 w16se w16cid w16 w16cex w16sdtdh">
   <w:optimizeForBrowser/>
   <w:allowPNG/>
 </w:webSettings>
@@ -5467,6 +5588,33 @@
 </file>
 
 <file path=customXml/item1.xml><?xml version="1.0" encoding="utf-8"?>
+<p:properties xmlns:p="http://schemas.microsoft.com/office/2006/metadata/properties" xmlns:xsi="http://www.w3.org/2001/XMLSchema-instance" xmlns:pc="http://schemas.microsoft.com/office/infopath/2007/PartnerControls">
+  <documentManagement>
+    <jeb5123c558143d5ab1e1526e87a8da0 xmlns="b7e4e9fd-5e36-4299-889f-f6136aff670e">
+      <Terms xmlns="http://schemas.microsoft.com/office/infopath/2007/PartnerControls"/>
+    </jeb5123c558143d5ab1e1526e87a8da0>
+    <_ip_UnifiedCompliancePolicyUIAction xmlns="http://schemas.microsoft.com/sharepoint/v3" xsi:nil="true"/>
+    <_ip_UnifiedCompliancePolicyProperties xmlns="http://schemas.microsoft.com/sharepoint/v3" xsi:nil="true"/>
+    <Cohort xmlns="b7e4e9fd-5e36-4299-889f-f6136aff670e"/>
+    <TaxCatchAll xmlns="fbafb59e-d651-4668-8e65-f7f85ceca18b"/>
+  </documentManagement>
+</p:properties>
+</file>
+
+<file path=customXml/item2.xml><?xml version="1.0" encoding="utf-8"?>
+<?mso-contentType ?>
+<FormTemplates xmlns="http://schemas.microsoft.com/sharepoint/v3/contenttype/forms">
+  <Display>DocumentLibraryForm</Display>
+  <Edit>DocumentLibraryForm</Edit>
+  <New>DocumentLibraryForm</New>
+</FormTemplates>
+</file>
+
+<file path=customXml/item3.xml><?xml version="1.0" encoding="utf-8"?>
+<b:Sources xmlns:b="http://schemas.openxmlformats.org/officeDocument/2006/bibliography" xmlns="http://schemas.openxmlformats.org/officeDocument/2006/bibliography" SelectedStyle="\APASixthEditionOfficeOnline.xsl" StyleName="APA" Version="6"/>
+</file>
+
+<file path=customXml/item4.xml><?xml version="1.0" encoding="utf-8"?>
 <ct:contentTypeSchema xmlns:ct="http://schemas.microsoft.com/office/2006/metadata/contentType" xmlns:ma="http://schemas.microsoft.com/office/2006/metadata/properties/metaAttributes" ct:_="" ma:_="" ma:contentTypeName="Document" ma:contentTypeID="0x0101000C5151218AB56640BDBA68249A073511" ma:contentTypeVersion="24" ma:contentTypeDescription="Een nieuw document maken." ma:contentTypeScope="" ma:versionID="b67f5c0a98b70993da9b41da0b56f08b">
   <xsd:schema xmlns:xsd="http://www.w3.org/2001/XMLSchema" xmlns:xs="http://www.w3.org/2001/XMLSchema" xmlns:p="http://schemas.microsoft.com/office/2006/metadata/properties" xmlns:ns1="http://schemas.microsoft.com/sharepoint/v3" xmlns:ns2="b7e4e9fd-5e36-4299-889f-f6136aff670e" xmlns:ns3="fbafb59e-d651-4668-8e65-f7f85ceca18b" targetNamespace="http://schemas.microsoft.com/office/2006/metadata/properties" ma:root="true" ma:fieldsID="0040e4591f2fef008f42269fd05e76ca" ns1:_="" ns2:_="" ns3:_="">
     <xsd:import namespace="http://schemas.microsoft.com/sharepoint/v3"/>
@@ -5747,55 +5895,19 @@
 </ct:contentTypeSchema>
 </file>
 
-<file path=customXml/item2.xml><?xml version="1.0" encoding="utf-8"?>
-<p:properties xmlns:p="http://schemas.microsoft.com/office/2006/metadata/properties" xmlns:xsi="http://www.w3.org/2001/XMLSchema-instance" xmlns:pc="http://schemas.microsoft.com/office/infopath/2007/PartnerControls">
-  <documentManagement>
-    <jeb5123c558143d5ab1e1526e87a8da0 xmlns="b7e4e9fd-5e36-4299-889f-f6136aff670e">
-      <Terms xmlns="http://schemas.microsoft.com/office/infopath/2007/PartnerControls"/>
-    </jeb5123c558143d5ab1e1526e87a8da0>
-    <_ip_UnifiedCompliancePolicyUIAction xmlns="http://schemas.microsoft.com/sharepoint/v3" xsi:nil="true"/>
-    <_ip_UnifiedCompliancePolicyProperties xmlns="http://schemas.microsoft.com/sharepoint/v3" xsi:nil="true"/>
-    <Cohort xmlns="b7e4e9fd-5e36-4299-889f-f6136aff670e"/>
-    <TaxCatchAll xmlns="fbafb59e-d651-4668-8e65-f7f85ceca18b"/>
-  </documentManagement>
-</p:properties>
-</file>
-
-<file path=customXml/item3.xml><?xml version="1.0" encoding="utf-8"?>
-<?mso-contentType ?>
-<FormTemplates xmlns="http://schemas.microsoft.com/sharepoint/v3/contenttype/forms">
-  <Display>DocumentLibraryForm</Display>
-  <Edit>DocumentLibraryForm</Edit>
-  <New>DocumentLibraryForm</New>
-</FormTemplates>
-</file>
-
-<file path=customXml/item4.xml><?xml version="1.0" encoding="utf-8"?>
-<b:Sources xmlns:b="http://schemas.openxmlformats.org/officeDocument/2006/bibliography" xmlns="http://schemas.openxmlformats.org/officeDocument/2006/bibliography" SelectedStyle="\APASixthEditionOfficeOnline.xsl" StyleName="APA" Version="6"/>
-</file>
-
 <file path=customXml/itemProps1.xml><?xml version="1.0" encoding="utf-8"?>
-<ds:datastoreItem xmlns:ds="http://schemas.openxmlformats.org/officeDocument/2006/customXml" ds:itemID="{1022B745-FE23-46D0-8B92-E88987F6346D}"/>
-</file>
-
-<file path=customXml/itemProps2.xml><?xml version="1.0" encoding="utf-8"?>
 <ds:datastoreItem xmlns:ds="http://schemas.openxmlformats.org/officeDocument/2006/customXml" ds:itemID="{7F26A801-F9B6-4CC3-B424-63B0B431BCCF}">
   <ds:schemaRefs>
-    <ds:schemaRef ds:uri="http://schemas.microsoft.com/office/2006/documentManagement/types"/>
-    <ds:schemaRef ds:uri="http://purl.org/dc/terms/"/>
-    <ds:schemaRef ds:uri="http://schemas.openxmlformats.org/package/2006/metadata/core-properties"/>
-    <ds:schemaRef ds:uri="http://purl.org/dc/dcmitype/"/>
-    <ds:schemaRef ds:uri="45fa6d14-934b-44a0-9747-c035f1438e9b"/>
-    <ds:schemaRef ds:uri="9b23f896-9a04-4114-b73b-55cbe372e205"/>
-    <ds:schemaRef ds:uri="http://purl.org/dc/elements/1.1/"/>
     <ds:schemaRef ds:uri="http://schemas.microsoft.com/office/2006/metadata/properties"/>
     <ds:schemaRef ds:uri="http://schemas.microsoft.com/office/infopath/2007/PartnerControls"/>
-    <ds:schemaRef ds:uri="http://www.w3.org/XML/1998/namespace"/>
+    <ds:schemaRef ds:uri="b7e4e9fd-5e36-4299-889f-f6136aff670e"/>
+    <ds:schemaRef ds:uri="http://schemas.microsoft.com/sharepoint/v3"/>
+    <ds:schemaRef ds:uri="fbafb59e-d651-4668-8e65-f7f85ceca18b"/>
   </ds:schemaRefs>
 </ds:datastoreItem>
 </file>
 
-<file path=customXml/itemProps3.xml><?xml version="1.0" encoding="utf-8"?>
+<file path=customXml/itemProps2.xml><?xml version="1.0" encoding="utf-8"?>
 <ds:datastoreItem xmlns:ds="http://schemas.openxmlformats.org/officeDocument/2006/customXml" ds:itemID="{0A40A84B-351E-4840-98F4-E589742AB4BD}">
   <ds:schemaRefs>
     <ds:schemaRef ds:uri="http://schemas.microsoft.com/sharepoint/v3/contenttype/forms"/>
@@ -5803,10 +5915,30 @@
 </ds:datastoreItem>
 </file>
 
-<file path=customXml/itemProps4.xml><?xml version="1.0" encoding="utf-8"?>
+<file path=customXml/itemProps3.xml><?xml version="1.0" encoding="utf-8"?>
 <ds:datastoreItem xmlns:ds="http://schemas.openxmlformats.org/officeDocument/2006/customXml" ds:itemID="{84AE4575-E7F0-4318-B2EF-06FA8A886BE0}">
   <ds:schemaRefs>
     <ds:schemaRef ds:uri="http://schemas.openxmlformats.org/officeDocument/2006/bibliography"/>
   </ds:schemaRefs>
 </ds:datastoreItem>
+</file>
+
+<file path=customXml/itemProps4.xml><?xml version="1.0" encoding="utf-8"?>
+<ds:datastoreItem xmlns:ds="http://schemas.openxmlformats.org/officeDocument/2006/customXml" ds:itemID="{1022B745-FE23-46D0-8B92-E88987F6346D}">
+  <ds:schemaRefs>
+    <ds:schemaRef ds:uri="http://schemas.microsoft.com/office/2006/metadata/contentType"/>
+    <ds:schemaRef ds:uri="http://schemas.microsoft.com/office/2006/metadata/properties/metaAttributes"/>
+    <ds:schemaRef ds:uri="http://www.w3.org/2001/XMLSchema"/>
+    <ds:schemaRef ds:uri="http://schemas.microsoft.com/office/2006/metadata/properties"/>
+    <ds:schemaRef ds:uri="http://schemas.microsoft.com/sharepoint/v3"/>
+    <ds:schemaRef ds:uri="b7e4e9fd-5e36-4299-889f-f6136aff670e"/>
+    <ds:schemaRef ds:uri="fbafb59e-d651-4668-8e65-f7f85ceca18b"/>
+    <ds:schemaRef ds:uri="http://schemas.microsoft.com/office/2006/documentManagement/types"/>
+    <ds:schemaRef ds:uri="http://schemas.microsoft.com/office/infopath/2007/PartnerControls"/>
+    <ds:schemaRef ds:uri="http://schemas.openxmlformats.org/package/2006/metadata/core-properties"/>
+    <ds:schemaRef ds:uri="http://purl.org/dc/elements/1.1/"/>
+    <ds:schemaRef ds:uri="http://purl.org/dc/terms/"/>
+    <ds:schemaRef ds:uri="http://schemas.microsoft.com/internal/obd"/>
+  </ds:schemaRefs>
+</ds:datastoreItem>
 </file>
</xml_diff>